<commit_message>
add to deck + create deck
</commit_message>
<xml_diff>
--- a/wb/MTG.docx
+++ b/wb/MTG.docx
@@ -1,6 +1,6 @@
 
 <file path=word/document.xml><?xml version="1.0" encoding="utf-8"?>
-<w:document xmlns:wpc="http://schemas.microsoft.com/office/word/2010/wordprocessingCanvas" xmlns:cx="http://schemas.microsoft.com/office/drawing/2014/chartex" xmlns:cx1="http://schemas.microsoft.com/office/drawing/2015/9/8/chartex" xmlns:cx2="http://schemas.microsoft.com/office/drawing/2015/10/21/chartex" xmlns:cx3="http://schemas.microsoft.com/office/drawing/2016/5/9/chartex" xmlns:cx4="http://schemas.microsoft.com/office/drawing/2016/5/10/chartex" xmlns:cx5="http://schemas.microsoft.com/office/drawing/2016/5/11/chartex" xmlns:cx6="http://schemas.microsoft.com/office/drawing/2016/5/12/chartex" xmlns:cx7="http://schemas.microsoft.com/office/drawing/2016/5/13/chartex" xmlns:cx8="http://schemas.microsoft.com/office/drawing/2016/5/14/chartex" xmlns:mc="http://schemas.openxmlformats.org/markup-compatibility/2006" xmlns:aink="http://schemas.microsoft.com/office/drawing/2016/ink" xmlns:am3d="http://schemas.microsoft.com/office/drawing/2017/model3d" xmlns:o="urn:schemas-microsoft-com:office:office" xmlns:r="http://schemas.openxmlformats.org/officeDocument/2006/relationships" xmlns:m="http://schemas.openxmlformats.org/officeDocument/2006/math" xmlns:v="urn:schemas-microsoft-com:vml" xmlns:wp14="http://schemas.microsoft.com/office/word/2010/wordprocessingDrawing" xmlns:wp="http://schemas.openxmlformats.org/drawingml/2006/wordprocessingDrawing" xmlns:w10="urn:schemas-microsoft-com:office:word" xmlns:w="http://schemas.openxmlformats.org/wordprocessingml/2006/main" xmlns:w14="http://schemas.microsoft.com/office/word/2010/wordml" xmlns:w15="http://schemas.microsoft.com/office/word/2012/wordml" xmlns:w16cex="http://schemas.microsoft.com/office/word/2018/wordml/cex" xmlns:w16cid="http://schemas.microsoft.com/office/word/2016/wordml/cid" xmlns:w16="http://schemas.microsoft.com/office/word/2018/wordml" xmlns:w16sdtdh="http://schemas.microsoft.com/office/word/2020/wordml/sdtdatahash" xmlns:w16se="http://schemas.microsoft.com/office/word/2015/wordml/symex" xmlns:wpg="http://schemas.microsoft.com/office/word/2010/wordprocessingGroup" xmlns:wpi="http://schemas.microsoft.com/office/word/2010/wordprocessingInk" xmlns:wne="http://schemas.microsoft.com/office/word/2006/wordml" xmlns:wps="http://schemas.microsoft.com/office/word/2010/wordprocessingShape" mc:Ignorable="w14 w15 w16se w16cid w16 w16cex w16sdtdh wp14">
+<w:document xmlns:wpc="http://schemas.microsoft.com/office/word/2010/wordprocessingCanvas" xmlns:cx="http://schemas.microsoft.com/office/drawing/2014/chartex" xmlns:cx1="http://schemas.microsoft.com/office/drawing/2015/9/8/chartex" xmlns:cx2="http://schemas.microsoft.com/office/drawing/2015/10/21/chartex" xmlns:cx3="http://schemas.microsoft.com/office/drawing/2016/5/9/chartex" xmlns:cx4="http://schemas.microsoft.com/office/drawing/2016/5/10/chartex" xmlns:cx5="http://schemas.microsoft.com/office/drawing/2016/5/11/chartex" xmlns:cx6="http://schemas.microsoft.com/office/drawing/2016/5/12/chartex" xmlns:cx7="http://schemas.microsoft.com/office/drawing/2016/5/13/chartex" xmlns:cx8="http://schemas.microsoft.com/office/drawing/2016/5/14/chartex" xmlns:mc="http://schemas.openxmlformats.org/markup-compatibility/2006" xmlns:aink="http://schemas.microsoft.com/office/drawing/2016/ink" xmlns:am3d="http://schemas.microsoft.com/office/drawing/2017/model3d" xmlns:o="urn:schemas-microsoft-com:office:office" xmlns:oel="http://schemas.microsoft.com/office/2019/extlst" xmlns:r="http://schemas.openxmlformats.org/officeDocument/2006/relationships" xmlns:m="http://schemas.openxmlformats.org/officeDocument/2006/math" xmlns:v="urn:schemas-microsoft-com:vml" xmlns:wp14="http://schemas.microsoft.com/office/word/2010/wordprocessingDrawing" xmlns:wp="http://schemas.openxmlformats.org/drawingml/2006/wordprocessingDrawing" xmlns:w10="urn:schemas-microsoft-com:office:word" xmlns:w="http://schemas.openxmlformats.org/wordprocessingml/2006/main" xmlns:w14="http://schemas.microsoft.com/office/word/2010/wordml" xmlns:w15="http://schemas.microsoft.com/office/word/2012/wordml" xmlns:w16cex="http://schemas.microsoft.com/office/word/2018/wordml/cex" xmlns:w16cid="http://schemas.microsoft.com/office/word/2016/wordml/cid" xmlns:w16="http://schemas.microsoft.com/office/word/2018/wordml" xmlns:w16sdtdh="http://schemas.microsoft.com/office/word/2020/wordml/sdtdatahash" xmlns:w16se="http://schemas.microsoft.com/office/word/2015/wordml/symex" xmlns:wpg="http://schemas.microsoft.com/office/word/2010/wordprocessingGroup" xmlns:wpi="http://schemas.microsoft.com/office/word/2010/wordprocessingInk" xmlns:wne="http://schemas.microsoft.com/office/word/2006/wordml" xmlns:wps="http://schemas.microsoft.com/office/word/2010/wordprocessingShape" mc:Ignorable="w14 w15 w16se w16cid w16 w16cex w16sdtdh wp14">
   <w:body>
     <w:sdt>
       <w:sdtPr>
@@ -142,7 +142,7 @@
                             <w:txbxContent>
                               <w:p>
                                 <w:pPr>
-                                  <w:pStyle w:val="NoSpacing"/>
+                                  <w:pStyle w:val="Geenafstand"/>
                                   <w:jc w:val="right"/>
                                   <w:rPr>
                                     <w:color w:val="595959" w:themeColor="text1" w:themeTint="A6"/>
@@ -299,7 +299,7 @@
                             <w:txbxContent>
                               <w:p>
                                 <w:pPr>
-                                  <w:pStyle w:val="NoSpacing"/>
+                                  <w:pStyle w:val="Geenafstand"/>
                                   <w:jc w:val="right"/>
                                   <w:rPr>
                                     <w:color w:val="595959" w:themeColor="text1" w:themeTint="A6"/>
@@ -639,7 +639,7 @@
       <w:sdtContent>
         <w:p>
           <w:pPr>
-            <w:pStyle w:val="TOCHeading"/>
+            <w:pStyle w:val="Kopvaninhoudsopgave"/>
             <w:rPr>
               <w:color w:val="C00000"/>
             </w:rPr>
@@ -653,7 +653,7 @@
         </w:p>
         <w:p>
           <w:pPr>
-            <w:pStyle w:val="TOC1"/>
+            <w:pStyle w:val="Inhopg1"/>
             <w:tabs>
               <w:tab w:val="right" w:leader="dot" w:pos="9350"/>
             </w:tabs>
@@ -723,7 +723,7 @@
         </w:p>
         <w:p>
           <w:pPr>
-            <w:pStyle w:val="TOC1"/>
+            <w:pStyle w:val="Inhopg1"/>
             <w:tabs>
               <w:tab w:val="right" w:leader="dot" w:pos="9350"/>
             </w:tabs>
@@ -784,7 +784,7 @@
         </w:p>
         <w:p>
           <w:pPr>
-            <w:pStyle w:val="TOC1"/>
+            <w:pStyle w:val="Inhopg1"/>
             <w:tabs>
               <w:tab w:val="right" w:leader="dot" w:pos="9350"/>
             </w:tabs>
@@ -845,7 +845,7 @@
         </w:p>
         <w:p>
           <w:pPr>
-            <w:pStyle w:val="TOC1"/>
+            <w:pStyle w:val="Inhopg1"/>
             <w:tabs>
               <w:tab w:val="right" w:leader="dot" w:pos="9350"/>
             </w:tabs>
@@ -906,7 +906,7 @@
         </w:p>
         <w:p>
           <w:pPr>
-            <w:pStyle w:val="TOC1"/>
+            <w:pStyle w:val="Inhopg1"/>
             <w:tabs>
               <w:tab w:val="right" w:leader="dot" w:pos="9350"/>
             </w:tabs>
@@ -967,7 +967,7 @@
         </w:p>
         <w:p>
           <w:pPr>
-            <w:pStyle w:val="TOC1"/>
+            <w:pStyle w:val="Inhopg1"/>
             <w:tabs>
               <w:tab w:val="right" w:leader="dot" w:pos="9350"/>
             </w:tabs>
@@ -1028,7 +1028,7 @@
         </w:p>
         <w:p>
           <w:pPr>
-            <w:pStyle w:val="TOC1"/>
+            <w:pStyle w:val="Inhopg1"/>
             <w:tabs>
               <w:tab w:val="right" w:leader="dot" w:pos="9350"/>
             </w:tabs>
@@ -1113,7 +1113,7 @@
     </w:p>
     <w:p>
       <w:pPr>
-        <w:pStyle w:val="Heading1"/>
+        <w:pStyle w:val="Kop1"/>
         <w:rPr>
           <w:color w:val="C00000"/>
           <w:lang w:val="nl-BE"/>
@@ -1133,11 +1133,13 @@
     <w:p>
       <w:pPr>
         <w:rPr>
-          <w:lang w:val="nl-BE"/>
-        </w:rPr>
-      </w:pPr>
-      <w:r>
-        <w:rPr>
+          <w:color w:val="70AD47" w:themeColor="accent6"/>
+          <w:lang w:val="nl-BE"/>
+        </w:rPr>
+      </w:pPr>
+      <w:r>
+        <w:rPr>
+          <w:color w:val="70AD47" w:themeColor="accent6"/>
           <w:lang w:val="nl-BE"/>
         </w:rPr>
         <w:t>De gebruiker komt op een landing page terecht waar alle uit te kiezen projecten staan.</w:t>
@@ -1146,6 +1148,7 @@
     <w:p>
       <w:pPr>
         <w:rPr>
+          <w:color w:val="70AD47" w:themeColor="accent6"/>
           <w:lang w:val="nl-BE"/>
         </w:rPr>
       </w:pPr>
@@ -1154,17 +1157,25 @@
           <w:lang w:val="nl-BE"/>
         </w:rPr>
         <w:tab/>
+      </w:r>
+      <w:r>
+        <w:rPr>
+          <w:color w:val="70AD47" w:themeColor="accent6"/>
+          <w:lang w:val="nl-BE"/>
+        </w:rPr>
         <w:t>Deze hebben minstens de naam van het project en een afbeelding.</w:t>
       </w:r>
     </w:p>
     <w:p>
       <w:pPr>
         <w:rPr>
-          <w:lang w:val="nl-BE"/>
-        </w:rPr>
-      </w:pPr>
-      <w:r>
-        <w:rPr>
+          <w:color w:val="70AD47" w:themeColor="accent6"/>
+          <w:lang w:val="nl-BE"/>
+        </w:rPr>
+      </w:pPr>
+      <w:r>
+        <w:rPr>
+          <w:color w:val="70AD47" w:themeColor="accent6"/>
           <w:lang w:val="nl-BE"/>
         </w:rPr>
         <w:t>De gebruiker kiest het project dat door de groep gemaakt is.</w:t>
@@ -1181,17 +1192,25 @@
           <w:lang w:val="nl-BE"/>
         </w:rPr>
         <w:tab/>
+      </w:r>
+      <w:r>
+        <w:rPr>
+          <w:color w:val="70AD47" w:themeColor="accent6"/>
+          <w:lang w:val="nl-BE"/>
+        </w:rPr>
         <w:t>Als de gebruiker op een ander project klikt krijgt hij een melding dat hij hier niet aan kan deelnemen. (mag hard coded zijn)</w:t>
       </w:r>
     </w:p>
     <w:p>
       <w:pPr>
         <w:rPr>
-          <w:lang w:val="nl-BE"/>
-        </w:rPr>
-      </w:pPr>
-      <w:r>
-        <w:rPr>
+          <w:color w:val="70AD47" w:themeColor="accent6"/>
+          <w:lang w:val="nl-BE"/>
+        </w:rPr>
+      </w:pPr>
+      <w:r>
+        <w:rPr>
+          <w:color w:val="70AD47" w:themeColor="accent6"/>
           <w:lang w:val="nl-BE"/>
         </w:rPr>
         <w:t>De gebruiker komt op de landing page van het project terecht.</w:t>
@@ -1199,7 +1218,7 @@
     </w:p>
     <w:p>
       <w:pPr>
-        <w:pStyle w:val="Heading1"/>
+        <w:pStyle w:val="Kop1"/>
         <w:rPr>
           <w:color w:val="C00000"/>
           <w:lang w:val="nl-BE"/>
@@ -1233,7 +1252,7 @@
     </w:p>
     <w:p>
       <w:pPr>
-        <w:pStyle w:val="Heading1"/>
+        <w:pStyle w:val="Kop1"/>
         <w:rPr>
           <w:color w:val="C00000"/>
           <w:lang w:val="nl-BE"/>
@@ -1259,20 +1278,16 @@
     <w:p>
       <w:pPr>
         <w:rPr>
-          <w:lang w:val="nl-BE"/>
-        </w:rPr>
-      </w:pPr>
-      <w:r>
-        <w:rPr>
-          <w:lang w:val="nl-BE"/>
-        </w:rPr>
-        <w:t>He</w:t>
-      </w:r>
-      <w:r>
-        <w:rPr>
-          <w:lang w:val="nl-BE"/>
-        </w:rPr>
-        <w:t>t moet mogelijk zijn om in een zoekbalk tekst in te voeren, wanneer je op zoeken drukt zal je de eerste 10 kaarten met hun afbeelding terugkrijgen waar deze tekst in staat.</w:t>
+          <w:color w:val="70AD47" w:themeColor="accent6"/>
+          <w:lang w:val="nl-BE"/>
+        </w:rPr>
+      </w:pPr>
+      <w:r>
+        <w:rPr>
+          <w:color w:val="70AD47" w:themeColor="accent6"/>
+          <w:lang w:val="nl-BE"/>
+        </w:rPr>
+        <w:t>Het moet mogelijk zijn om in een zoekbalk tekst in te voeren, wanneer je op zoeken drukt zal je de eerste 10 kaarten met hun afbeelding terugkrijgen waar deze tekst in staat.</w:t>
       </w:r>
     </w:p>
     <w:p>
@@ -1319,7 +1334,7 @@
     </w:p>
     <w:p>
       <w:pPr>
-        <w:pStyle w:val="ListParagraph"/>
+        <w:pStyle w:val="Lijstalinea"/>
         <w:numPr>
           <w:ilvl w:val="0"/>
           <w:numId w:val="4"/>
@@ -1337,7 +1352,7 @@
     </w:p>
     <w:p>
       <w:pPr>
-        <w:pStyle w:val="ListParagraph"/>
+        <w:pStyle w:val="Lijstalinea"/>
         <w:numPr>
           <w:ilvl w:val="0"/>
           <w:numId w:val="4"/>
@@ -1355,7 +1370,7 @@
     </w:p>
     <w:p>
       <w:pPr>
-        <w:pStyle w:val="ListParagraph"/>
+        <w:pStyle w:val="Lijstalinea"/>
         <w:numPr>
           <w:ilvl w:val="0"/>
           <w:numId w:val="4"/>
@@ -1373,7 +1388,7 @@
     </w:p>
     <w:p>
       <w:pPr>
-        <w:pStyle w:val="ListParagraph"/>
+        <w:pStyle w:val="Lijstalinea"/>
         <w:numPr>
           <w:ilvl w:val="0"/>
           <w:numId w:val="4"/>
@@ -1392,6 +1407,7 @@
     <w:p>
       <w:pPr>
         <w:rPr>
+          <w:color w:val="70AD47" w:themeColor="accent6"/>
           <w:lang w:val="nl-BE"/>
         </w:rPr>
       </w:pPr>
@@ -1399,12 +1415,14 @@
         <w:rPr>
           <w:b/>
           <w:bCs/>
+          <w:color w:val="70AD47" w:themeColor="accent6"/>
           <w:lang w:val="nl-BE"/>
         </w:rPr>
         <w:t>BONUS</w:t>
       </w:r>
       <w:r>
         <w:rPr>
+          <w:color w:val="70AD47" w:themeColor="accent6"/>
           <w:lang w:val="nl-BE"/>
         </w:rPr>
         <w:t>: wanneer je over de kaarten hovert vergroten de kaarten een beetje</w:t>
@@ -1412,7 +1430,7 @@
     </w:p>
     <w:p>
       <w:pPr>
-        <w:pStyle w:val="Heading1"/>
+        <w:pStyle w:val="Kop1"/>
         <w:rPr>
           <w:color w:val="C00000"/>
           <w:lang w:val="nl-BE"/>
@@ -1438,11 +1456,13 @@
     <w:p>
       <w:pPr>
         <w:rPr>
-          <w:lang w:val="nl-BE"/>
-        </w:rPr>
-      </w:pPr>
-      <w:r>
-        <w:rPr>
+          <w:color w:val="70AD47" w:themeColor="accent6"/>
+          <w:lang w:val="nl-BE"/>
+        </w:rPr>
+      </w:pPr>
+      <w:r>
+        <w:rPr>
+          <w:color w:val="70AD47" w:themeColor="accent6"/>
           <w:lang w:val="nl-BE"/>
         </w:rPr>
         <w:t>Je kan een kaart aanklikken er gebeurt een van onderstaande dingen</w:t>
@@ -1450,17 +1470,19 @@
     </w:p>
     <w:p>
       <w:pPr>
-        <w:pStyle w:val="ListParagraph"/>
+        <w:pStyle w:val="Lijstalinea"/>
         <w:numPr>
           <w:ilvl w:val="0"/>
           <w:numId w:val="3"/>
         </w:numPr>
         <w:rPr>
-          <w:lang w:val="nl-BE"/>
-        </w:rPr>
-      </w:pPr>
-      <w:r>
-        <w:rPr>
+          <w:color w:val="70AD47" w:themeColor="accent6"/>
+          <w:lang w:val="nl-BE"/>
+        </w:rPr>
+      </w:pPr>
+      <w:r>
+        <w:rPr>
+          <w:color w:val="70AD47" w:themeColor="accent6"/>
           <w:lang w:val="nl-BE"/>
         </w:rPr>
         <w:t>De kaart vergroot “op dezelfde pagina” (</w:t>
@@ -1469,12 +1491,14 @@
         <w:rPr>
           <w:b/>
           <w:bCs/>
+          <w:color w:val="70AD47" w:themeColor="accent6"/>
           <w:lang w:val="nl-BE"/>
         </w:rPr>
         <w:t>BONUS</w:t>
       </w:r>
       <w:r>
         <w:rPr>
+          <w:color w:val="70AD47" w:themeColor="accent6"/>
           <w:lang w:val="nl-BE"/>
         </w:rPr>
         <w:t>)</w:t>
@@ -1482,7 +1506,7 @@
     </w:p>
     <w:p>
       <w:pPr>
-        <w:pStyle w:val="ListParagraph"/>
+        <w:pStyle w:val="Lijstalinea"/>
         <w:numPr>
           <w:ilvl w:val="0"/>
           <w:numId w:val="3"/>
@@ -1506,9 +1530,16 @@
       </w:pPr>
       <w:r>
         <w:rPr>
-          <w:lang w:val="nl-BE"/>
-        </w:rPr>
-        <w:t>Naast dat de kaart in het groot staat krijg je de optie om de kaart toe te voegen in een deck (dat je zelf lokaal bijhoudt in een database). Je l</w:t>
+          <w:color w:val="70AD47" w:themeColor="accent6"/>
+          <w:lang w:val="nl-BE"/>
+        </w:rPr>
+        <w:t xml:space="preserve">Naast dat de kaart in het groot staat krijg je de optie om de kaart toe te voegen in een deck (dat je zelf lokaal bijhoudt in een database). </w:t>
+      </w:r>
+      <w:r>
+        <w:rPr>
+          <w:lang w:val="nl-BE"/>
+        </w:rPr>
+        <w:t>Je l</w:t>
       </w:r>
       <w:r>
         <w:rPr>
@@ -1538,7 +1569,7 @@
     </w:p>
     <w:p>
       <w:pPr>
-        <w:pStyle w:val="Heading1"/>
+        <w:pStyle w:val="Kop1"/>
         <w:rPr>
           <w:color w:val="C00000"/>
           <w:lang w:val="nl-BE"/>
@@ -1569,17 +1600,19 @@
     </w:p>
     <w:p>
       <w:pPr>
-        <w:pStyle w:val="ListParagraph"/>
+        <w:pStyle w:val="Lijstalinea"/>
         <w:numPr>
           <w:ilvl w:val="0"/>
           <w:numId w:val="5"/>
         </w:numPr>
         <w:rPr>
-          <w:lang w:val="nl-BE"/>
-        </w:rPr>
-      </w:pPr>
-      <w:r>
-        <w:rPr>
+          <w:color w:val="70AD47" w:themeColor="accent6"/>
+          <w:lang w:val="nl-BE"/>
+        </w:rPr>
+      </w:pPr>
+      <w:r>
+        <w:rPr>
+          <w:color w:val="70AD47" w:themeColor="accent6"/>
           <w:lang w:val="nl-BE"/>
         </w:rPr>
         <w:t>Elk deck heeft een naam</w:t>
@@ -1587,7 +1620,7 @@
     </w:p>
     <w:p>
       <w:pPr>
-        <w:pStyle w:val="ListParagraph"/>
+        <w:pStyle w:val="Lijstalinea"/>
         <w:numPr>
           <w:ilvl w:val="0"/>
           <w:numId w:val="5"/>
@@ -1605,17 +1638,19 @@
     </w:p>
     <w:p>
       <w:pPr>
-        <w:pStyle w:val="ListParagraph"/>
+        <w:pStyle w:val="Lijstalinea"/>
         <w:numPr>
           <w:ilvl w:val="0"/>
           <w:numId w:val="5"/>
         </w:numPr>
         <w:rPr>
-          <w:lang w:val="nl-BE"/>
-        </w:rPr>
-      </w:pPr>
-      <w:r>
-        <w:rPr>
+          <w:color w:val="70AD47" w:themeColor="accent6"/>
+          <w:lang w:val="nl-BE"/>
+        </w:rPr>
+      </w:pPr>
+      <w:r>
+        <w:rPr>
+          <w:color w:val="70AD47" w:themeColor="accent6"/>
           <w:lang w:val="nl-BE"/>
         </w:rPr>
         <w:t>Een deck heeft maximaal 60 kaarten.</w:t>
@@ -1623,7 +1658,7 @@
     </w:p>
     <w:p>
       <w:pPr>
-        <w:pStyle w:val="ListParagraph"/>
+        <w:pStyle w:val="Lijstalinea"/>
         <w:numPr>
           <w:ilvl w:val="0"/>
           <w:numId w:val="5"/>
@@ -1642,7 +1677,7 @@
     </w:p>
     <w:p>
       <w:pPr>
-        <w:pStyle w:val="ListParagraph"/>
+        <w:pStyle w:val="Lijstalinea"/>
         <w:numPr>
           <w:ilvl w:val="0"/>
           <w:numId w:val="5"/>
@@ -1706,7 +1741,7 @@
     </w:p>
     <w:p>
       <w:pPr>
-        <w:pStyle w:val="Heading1"/>
+        <w:pStyle w:val="Kop1"/>
         <w:rPr>
           <w:color w:val="C00000"/>
           <w:lang w:val="nl-BE"/>
@@ -1737,7 +1772,7 @@
     </w:p>
     <w:p>
       <w:pPr>
-        <w:pStyle w:val="ListParagraph"/>
+        <w:pStyle w:val="Lijstalinea"/>
         <w:numPr>
           <w:ilvl w:val="0"/>
           <w:numId w:val="5"/>
@@ -1815,7 +1850,7 @@
     </w:p>
     <w:p>
       <w:pPr>
-        <w:pStyle w:val="Heading1"/>
+        <w:pStyle w:val="Kop1"/>
         <w:rPr>
           <w:color w:val="C00000"/>
           <w:lang w:val="nl-BE"/>
@@ -1855,7 +1890,7 @@
     </w:p>
     <w:p>
       <w:pPr>
-        <w:pStyle w:val="Heading1"/>
+        <w:pStyle w:val="Kop1"/>
         <w:rPr>
           <w:lang w:val="nl-BE"/>
         </w:rPr>
@@ -1875,7 +1910,7 @@
 </file>
 
 <file path=word/endnotes.xml><?xml version="1.0" encoding="utf-8"?>
-<w:endnotes xmlns:wpc="http://schemas.microsoft.com/office/word/2010/wordprocessingCanvas" xmlns:cx="http://schemas.microsoft.com/office/drawing/2014/chartex" xmlns:cx1="http://schemas.microsoft.com/office/drawing/2015/9/8/chartex" xmlns:cx2="http://schemas.microsoft.com/office/drawing/2015/10/21/chartex" xmlns:cx3="http://schemas.microsoft.com/office/drawing/2016/5/9/chartex" xmlns:cx4="http://schemas.microsoft.com/office/drawing/2016/5/10/chartex" xmlns:cx5="http://schemas.microsoft.com/office/drawing/2016/5/11/chartex" xmlns:cx6="http://schemas.microsoft.com/office/drawing/2016/5/12/chartex" xmlns:cx7="http://schemas.microsoft.com/office/drawing/2016/5/13/chartex" xmlns:cx8="http://schemas.microsoft.com/office/drawing/2016/5/14/chartex" xmlns:mc="http://schemas.openxmlformats.org/markup-compatibility/2006" xmlns:aink="http://schemas.microsoft.com/office/drawing/2016/ink" xmlns:am3d="http://schemas.microsoft.com/office/drawing/2017/model3d" xmlns:o="urn:schemas-microsoft-com:office:office" xmlns:r="http://schemas.openxmlformats.org/officeDocument/2006/relationships" xmlns:m="http://schemas.openxmlformats.org/officeDocument/2006/math" xmlns:v="urn:schemas-microsoft-com:vml" xmlns:wp14="http://schemas.microsoft.com/office/word/2010/wordprocessingDrawing" xmlns:wp="http://schemas.openxmlformats.org/drawingml/2006/wordprocessingDrawing" xmlns:w10="urn:schemas-microsoft-com:office:word" xmlns:w="http://schemas.openxmlformats.org/wordprocessingml/2006/main" xmlns:w14="http://schemas.microsoft.com/office/word/2010/wordml" xmlns:w15="http://schemas.microsoft.com/office/word/2012/wordml" xmlns:w16cex="http://schemas.microsoft.com/office/word/2018/wordml/cex" xmlns:w16cid="http://schemas.microsoft.com/office/word/2016/wordml/cid" xmlns:w16="http://schemas.microsoft.com/office/word/2018/wordml" xmlns:w16sdtdh="http://schemas.microsoft.com/office/word/2020/wordml/sdtdatahash" xmlns:w16se="http://schemas.microsoft.com/office/word/2015/wordml/symex" xmlns:wpg="http://schemas.microsoft.com/office/word/2010/wordprocessingGroup" xmlns:wpi="http://schemas.microsoft.com/office/word/2010/wordprocessingInk" xmlns:wne="http://schemas.microsoft.com/office/word/2006/wordml" xmlns:wps="http://schemas.microsoft.com/office/word/2010/wordprocessingShape" mc:Ignorable="w14 w15 w16se w16cid w16 w16cex w16sdtdh wp14">
+<w:endnotes xmlns:wpc="http://schemas.microsoft.com/office/word/2010/wordprocessingCanvas" xmlns:cx="http://schemas.microsoft.com/office/drawing/2014/chartex" xmlns:cx1="http://schemas.microsoft.com/office/drawing/2015/9/8/chartex" xmlns:cx2="http://schemas.microsoft.com/office/drawing/2015/10/21/chartex" xmlns:cx3="http://schemas.microsoft.com/office/drawing/2016/5/9/chartex" xmlns:cx4="http://schemas.microsoft.com/office/drawing/2016/5/10/chartex" xmlns:cx5="http://schemas.microsoft.com/office/drawing/2016/5/11/chartex" xmlns:cx6="http://schemas.microsoft.com/office/drawing/2016/5/12/chartex" xmlns:cx7="http://schemas.microsoft.com/office/drawing/2016/5/13/chartex" xmlns:cx8="http://schemas.microsoft.com/office/drawing/2016/5/14/chartex" xmlns:mc="http://schemas.openxmlformats.org/markup-compatibility/2006" xmlns:aink="http://schemas.microsoft.com/office/drawing/2016/ink" xmlns:am3d="http://schemas.microsoft.com/office/drawing/2017/model3d" xmlns:o="urn:schemas-microsoft-com:office:office" xmlns:oel="http://schemas.microsoft.com/office/2019/extlst" xmlns:r="http://schemas.openxmlformats.org/officeDocument/2006/relationships" xmlns:m="http://schemas.openxmlformats.org/officeDocument/2006/math" xmlns:v="urn:schemas-microsoft-com:vml" xmlns:wp14="http://schemas.microsoft.com/office/word/2010/wordprocessingDrawing" xmlns:wp="http://schemas.openxmlformats.org/drawingml/2006/wordprocessingDrawing" xmlns:w10="urn:schemas-microsoft-com:office:word" xmlns:w="http://schemas.openxmlformats.org/wordprocessingml/2006/main" xmlns:w14="http://schemas.microsoft.com/office/word/2010/wordml" xmlns:w15="http://schemas.microsoft.com/office/word/2012/wordml" xmlns:w16cex="http://schemas.microsoft.com/office/word/2018/wordml/cex" xmlns:w16cid="http://schemas.microsoft.com/office/word/2016/wordml/cid" xmlns:w16="http://schemas.microsoft.com/office/word/2018/wordml" xmlns:w16sdtdh="http://schemas.microsoft.com/office/word/2020/wordml/sdtdatahash" xmlns:w16se="http://schemas.microsoft.com/office/word/2015/wordml/symex" xmlns:wpg="http://schemas.microsoft.com/office/word/2010/wordprocessingGroup" xmlns:wpi="http://schemas.microsoft.com/office/word/2010/wordprocessingInk" xmlns:wne="http://schemas.microsoft.com/office/word/2006/wordml" xmlns:wps="http://schemas.microsoft.com/office/word/2010/wordprocessingShape" mc:Ignorable="w14 w15 w16se w16cid w16 w16cex w16sdtdh wp14">
   <w:endnote w:type="separator" w:id="-1">
     <w:p>
       <w:pPr>
@@ -1900,7 +1935,7 @@
 </file>
 
 <file path=word/footer1.xml><?xml version="1.0" encoding="utf-8"?>
-<w:ftr xmlns:wpc="http://schemas.microsoft.com/office/word/2010/wordprocessingCanvas" xmlns:cx="http://schemas.microsoft.com/office/drawing/2014/chartex" xmlns:cx1="http://schemas.microsoft.com/office/drawing/2015/9/8/chartex" xmlns:cx2="http://schemas.microsoft.com/office/drawing/2015/10/21/chartex" xmlns:cx3="http://schemas.microsoft.com/office/drawing/2016/5/9/chartex" xmlns:cx4="http://schemas.microsoft.com/office/drawing/2016/5/10/chartex" xmlns:cx5="http://schemas.microsoft.com/office/drawing/2016/5/11/chartex" xmlns:cx6="http://schemas.microsoft.com/office/drawing/2016/5/12/chartex" xmlns:cx7="http://schemas.microsoft.com/office/drawing/2016/5/13/chartex" xmlns:cx8="http://schemas.microsoft.com/office/drawing/2016/5/14/chartex" xmlns:mc="http://schemas.openxmlformats.org/markup-compatibility/2006" xmlns:aink="http://schemas.microsoft.com/office/drawing/2016/ink" xmlns:am3d="http://schemas.microsoft.com/office/drawing/2017/model3d" xmlns:o="urn:schemas-microsoft-com:office:office" xmlns:r="http://schemas.openxmlformats.org/officeDocument/2006/relationships" xmlns:m="http://schemas.openxmlformats.org/officeDocument/2006/math" xmlns:v="urn:schemas-microsoft-com:vml" xmlns:wp14="http://schemas.microsoft.com/office/word/2010/wordprocessingDrawing" xmlns:wp="http://schemas.openxmlformats.org/drawingml/2006/wordprocessingDrawing" xmlns:w10="urn:schemas-microsoft-com:office:word" xmlns:w="http://schemas.openxmlformats.org/wordprocessingml/2006/main" xmlns:w14="http://schemas.microsoft.com/office/word/2010/wordml" xmlns:w15="http://schemas.microsoft.com/office/word/2012/wordml" xmlns:w16cex="http://schemas.microsoft.com/office/word/2018/wordml/cex" xmlns:w16cid="http://schemas.microsoft.com/office/word/2016/wordml/cid" xmlns:w16="http://schemas.microsoft.com/office/word/2018/wordml" xmlns:w16sdtdh="http://schemas.microsoft.com/office/word/2020/wordml/sdtdatahash" xmlns:w16se="http://schemas.microsoft.com/office/word/2015/wordml/symex" xmlns:wpg="http://schemas.microsoft.com/office/word/2010/wordprocessingGroup" xmlns:wpi="http://schemas.microsoft.com/office/word/2010/wordprocessingInk" xmlns:wne="http://schemas.microsoft.com/office/word/2006/wordml" xmlns:wps="http://schemas.microsoft.com/office/word/2010/wordprocessingShape" mc:Ignorable="w14 w15 w16se w16cid w16 w16cex w16sdtdh wp14">
+<w:ftr xmlns:wpc="http://schemas.microsoft.com/office/word/2010/wordprocessingCanvas" xmlns:cx="http://schemas.microsoft.com/office/drawing/2014/chartex" xmlns:cx1="http://schemas.microsoft.com/office/drawing/2015/9/8/chartex" xmlns:cx2="http://schemas.microsoft.com/office/drawing/2015/10/21/chartex" xmlns:cx3="http://schemas.microsoft.com/office/drawing/2016/5/9/chartex" xmlns:cx4="http://schemas.microsoft.com/office/drawing/2016/5/10/chartex" xmlns:cx5="http://schemas.microsoft.com/office/drawing/2016/5/11/chartex" xmlns:cx6="http://schemas.microsoft.com/office/drawing/2016/5/12/chartex" xmlns:cx7="http://schemas.microsoft.com/office/drawing/2016/5/13/chartex" xmlns:cx8="http://schemas.microsoft.com/office/drawing/2016/5/14/chartex" xmlns:mc="http://schemas.openxmlformats.org/markup-compatibility/2006" xmlns:aink="http://schemas.microsoft.com/office/drawing/2016/ink" xmlns:am3d="http://schemas.microsoft.com/office/drawing/2017/model3d" xmlns:o="urn:schemas-microsoft-com:office:office" xmlns:oel="http://schemas.microsoft.com/office/2019/extlst" xmlns:r="http://schemas.openxmlformats.org/officeDocument/2006/relationships" xmlns:m="http://schemas.openxmlformats.org/officeDocument/2006/math" xmlns:v="urn:schemas-microsoft-com:vml" xmlns:wp14="http://schemas.microsoft.com/office/word/2010/wordprocessingDrawing" xmlns:wp="http://schemas.openxmlformats.org/drawingml/2006/wordprocessingDrawing" xmlns:w10="urn:schemas-microsoft-com:office:word" xmlns:w="http://schemas.openxmlformats.org/wordprocessingml/2006/main" xmlns:w14="http://schemas.microsoft.com/office/word/2010/wordml" xmlns:w15="http://schemas.microsoft.com/office/word/2012/wordml" xmlns:w16cex="http://schemas.microsoft.com/office/word/2018/wordml/cex" xmlns:w16cid="http://schemas.microsoft.com/office/word/2016/wordml/cid" xmlns:w16="http://schemas.microsoft.com/office/word/2018/wordml" xmlns:w16sdtdh="http://schemas.microsoft.com/office/word/2020/wordml/sdtdatahash" xmlns:w16se="http://schemas.microsoft.com/office/word/2015/wordml/symex" xmlns:wpg="http://schemas.microsoft.com/office/word/2010/wordprocessingGroup" xmlns:wpi="http://schemas.microsoft.com/office/word/2010/wordprocessingInk" xmlns:wne="http://schemas.microsoft.com/office/word/2006/wordml" xmlns:wps="http://schemas.microsoft.com/office/word/2010/wordprocessingShape" mc:Ignorable="w14 w15 w16se w16cid w16 w16cex w16sdtdh wp14">
   <w:sdt>
     <w:sdtPr>
       <w:rPr>
@@ -1920,7 +1955,7 @@
     <w:sdtContent>
       <w:p>
         <w:pPr>
-          <w:pStyle w:val="Footer"/>
+          <w:pStyle w:val="Voettekst"/>
           <w:jc w:val="right"/>
         </w:pPr>
         <w:r>
@@ -1949,7 +1984,7 @@
   </w:sdt>
   <w:p>
     <w:pPr>
-      <w:pStyle w:val="Footer"/>
+      <w:pStyle w:val="Voettekst"/>
     </w:pPr>
     <w:r>
       <w:t>MagicTheGathering</w:t>
@@ -1968,7 +2003,7 @@
 </file>
 
 <file path=word/footnotes.xml><?xml version="1.0" encoding="utf-8"?>
-<w:footnotes xmlns:wpc="http://schemas.microsoft.com/office/word/2010/wordprocessingCanvas" xmlns:cx="http://schemas.microsoft.com/office/drawing/2014/chartex" xmlns:cx1="http://schemas.microsoft.com/office/drawing/2015/9/8/chartex" xmlns:cx2="http://schemas.microsoft.com/office/drawing/2015/10/21/chartex" xmlns:cx3="http://schemas.microsoft.com/office/drawing/2016/5/9/chartex" xmlns:cx4="http://schemas.microsoft.com/office/drawing/2016/5/10/chartex" xmlns:cx5="http://schemas.microsoft.com/office/drawing/2016/5/11/chartex" xmlns:cx6="http://schemas.microsoft.com/office/drawing/2016/5/12/chartex" xmlns:cx7="http://schemas.microsoft.com/office/drawing/2016/5/13/chartex" xmlns:cx8="http://schemas.microsoft.com/office/drawing/2016/5/14/chartex" xmlns:mc="http://schemas.openxmlformats.org/markup-compatibility/2006" xmlns:aink="http://schemas.microsoft.com/office/drawing/2016/ink" xmlns:am3d="http://schemas.microsoft.com/office/drawing/2017/model3d" xmlns:o="urn:schemas-microsoft-com:office:office" xmlns:r="http://schemas.openxmlformats.org/officeDocument/2006/relationships" xmlns:m="http://schemas.openxmlformats.org/officeDocument/2006/math" xmlns:v="urn:schemas-microsoft-com:vml" xmlns:wp14="http://schemas.microsoft.com/office/word/2010/wordprocessingDrawing" xmlns:wp="http://schemas.openxmlformats.org/drawingml/2006/wordprocessingDrawing" xmlns:w10="urn:schemas-microsoft-com:office:word" xmlns:w="http://schemas.openxmlformats.org/wordprocessingml/2006/main" xmlns:w14="http://schemas.microsoft.com/office/word/2010/wordml" xmlns:w15="http://schemas.microsoft.com/office/word/2012/wordml" xmlns:w16cex="http://schemas.microsoft.com/office/word/2018/wordml/cex" xmlns:w16cid="http://schemas.microsoft.com/office/word/2016/wordml/cid" xmlns:w16="http://schemas.microsoft.com/office/word/2018/wordml" xmlns:w16sdtdh="http://schemas.microsoft.com/office/word/2020/wordml/sdtdatahash" xmlns:w16se="http://schemas.microsoft.com/office/word/2015/wordml/symex" xmlns:wpg="http://schemas.microsoft.com/office/word/2010/wordprocessingGroup" xmlns:wpi="http://schemas.microsoft.com/office/word/2010/wordprocessingInk" xmlns:wne="http://schemas.microsoft.com/office/word/2006/wordml" xmlns:wps="http://schemas.microsoft.com/office/word/2010/wordprocessingShape" mc:Ignorable="w14 w15 w16se w16cid w16 w16cex w16sdtdh wp14">
+<w:footnotes xmlns:wpc="http://schemas.microsoft.com/office/word/2010/wordprocessingCanvas" xmlns:cx="http://schemas.microsoft.com/office/drawing/2014/chartex" xmlns:cx1="http://schemas.microsoft.com/office/drawing/2015/9/8/chartex" xmlns:cx2="http://schemas.microsoft.com/office/drawing/2015/10/21/chartex" xmlns:cx3="http://schemas.microsoft.com/office/drawing/2016/5/9/chartex" xmlns:cx4="http://schemas.microsoft.com/office/drawing/2016/5/10/chartex" xmlns:cx5="http://schemas.microsoft.com/office/drawing/2016/5/11/chartex" xmlns:cx6="http://schemas.microsoft.com/office/drawing/2016/5/12/chartex" xmlns:cx7="http://schemas.microsoft.com/office/drawing/2016/5/13/chartex" xmlns:cx8="http://schemas.microsoft.com/office/drawing/2016/5/14/chartex" xmlns:mc="http://schemas.openxmlformats.org/markup-compatibility/2006" xmlns:aink="http://schemas.microsoft.com/office/drawing/2016/ink" xmlns:am3d="http://schemas.microsoft.com/office/drawing/2017/model3d" xmlns:o="urn:schemas-microsoft-com:office:office" xmlns:oel="http://schemas.microsoft.com/office/2019/extlst" xmlns:r="http://schemas.openxmlformats.org/officeDocument/2006/relationships" xmlns:m="http://schemas.openxmlformats.org/officeDocument/2006/math" xmlns:v="urn:schemas-microsoft-com:vml" xmlns:wp14="http://schemas.microsoft.com/office/word/2010/wordprocessingDrawing" xmlns:wp="http://schemas.openxmlformats.org/drawingml/2006/wordprocessingDrawing" xmlns:w10="urn:schemas-microsoft-com:office:word" xmlns:w="http://schemas.openxmlformats.org/wordprocessingml/2006/main" xmlns:w14="http://schemas.microsoft.com/office/word/2010/wordml" xmlns:w15="http://schemas.microsoft.com/office/word/2012/wordml" xmlns:w16cex="http://schemas.microsoft.com/office/word/2018/wordml/cex" xmlns:w16cid="http://schemas.microsoft.com/office/word/2016/wordml/cid" xmlns:w16="http://schemas.microsoft.com/office/word/2018/wordml" xmlns:w16sdtdh="http://schemas.microsoft.com/office/word/2020/wordml/sdtdatahash" xmlns:w16se="http://schemas.microsoft.com/office/word/2015/wordml/symex" xmlns:wpg="http://schemas.microsoft.com/office/word/2010/wordprocessingGroup" xmlns:wpi="http://schemas.microsoft.com/office/word/2010/wordprocessingInk" xmlns:wne="http://schemas.microsoft.com/office/word/2006/wordml" xmlns:wps="http://schemas.microsoft.com/office/word/2010/wordprocessingShape" mc:Ignorable="w14 w15 w16se w16cid w16 w16cex w16sdtdh wp14">
   <w:footnote w:type="separator" w:id="-1">
     <w:p>
       <w:pPr>
@@ -1993,7 +2028,7 @@
 </file>
 
 <file path=word/numbering.xml><?xml version="1.0" encoding="utf-8"?>
-<w:numbering xmlns:wpc="http://schemas.microsoft.com/office/word/2010/wordprocessingCanvas" xmlns:cx="http://schemas.microsoft.com/office/drawing/2014/chartex" xmlns:cx1="http://schemas.microsoft.com/office/drawing/2015/9/8/chartex" xmlns:cx2="http://schemas.microsoft.com/office/drawing/2015/10/21/chartex" xmlns:cx3="http://schemas.microsoft.com/office/drawing/2016/5/9/chartex" xmlns:cx4="http://schemas.microsoft.com/office/drawing/2016/5/10/chartex" xmlns:cx5="http://schemas.microsoft.com/office/drawing/2016/5/11/chartex" xmlns:cx6="http://schemas.microsoft.com/office/drawing/2016/5/12/chartex" xmlns:cx7="http://schemas.microsoft.com/office/drawing/2016/5/13/chartex" xmlns:cx8="http://schemas.microsoft.com/office/drawing/2016/5/14/chartex" xmlns:mc="http://schemas.openxmlformats.org/markup-compatibility/2006" xmlns:aink="http://schemas.microsoft.com/office/drawing/2016/ink" xmlns:am3d="http://schemas.microsoft.com/office/drawing/2017/model3d" xmlns:o="urn:schemas-microsoft-com:office:office" xmlns:r="http://schemas.openxmlformats.org/officeDocument/2006/relationships" xmlns:m="http://schemas.openxmlformats.org/officeDocument/2006/math" xmlns:v="urn:schemas-microsoft-com:vml" xmlns:wp14="http://schemas.microsoft.com/office/word/2010/wordprocessingDrawing" xmlns:wp="http://schemas.openxmlformats.org/drawingml/2006/wordprocessingDrawing" xmlns:w10="urn:schemas-microsoft-com:office:word" xmlns:w="http://schemas.openxmlformats.org/wordprocessingml/2006/main" xmlns:w14="http://schemas.microsoft.com/office/word/2010/wordml" xmlns:w15="http://schemas.microsoft.com/office/word/2012/wordml" xmlns:w16cex="http://schemas.microsoft.com/office/word/2018/wordml/cex" xmlns:w16cid="http://schemas.microsoft.com/office/word/2016/wordml/cid" xmlns:w16="http://schemas.microsoft.com/office/word/2018/wordml" xmlns:w16sdtdh="http://schemas.microsoft.com/office/word/2020/wordml/sdtdatahash" xmlns:w16se="http://schemas.microsoft.com/office/word/2015/wordml/symex" xmlns:wpg="http://schemas.microsoft.com/office/word/2010/wordprocessingGroup" xmlns:wpi="http://schemas.microsoft.com/office/word/2010/wordprocessingInk" xmlns:wne="http://schemas.microsoft.com/office/word/2006/wordml" xmlns:wps="http://schemas.microsoft.com/office/word/2010/wordprocessingShape" mc:Ignorable="w14 w15 w16se w16cid w16 w16cex w16sdtdh wp14">
+<w:numbering xmlns:wpc="http://schemas.microsoft.com/office/word/2010/wordprocessingCanvas" xmlns:cx="http://schemas.microsoft.com/office/drawing/2014/chartex" xmlns:cx1="http://schemas.microsoft.com/office/drawing/2015/9/8/chartex" xmlns:cx2="http://schemas.microsoft.com/office/drawing/2015/10/21/chartex" xmlns:cx3="http://schemas.microsoft.com/office/drawing/2016/5/9/chartex" xmlns:cx4="http://schemas.microsoft.com/office/drawing/2016/5/10/chartex" xmlns:cx5="http://schemas.microsoft.com/office/drawing/2016/5/11/chartex" xmlns:cx6="http://schemas.microsoft.com/office/drawing/2016/5/12/chartex" xmlns:cx7="http://schemas.microsoft.com/office/drawing/2016/5/13/chartex" xmlns:cx8="http://schemas.microsoft.com/office/drawing/2016/5/14/chartex" xmlns:mc="http://schemas.openxmlformats.org/markup-compatibility/2006" xmlns:aink="http://schemas.microsoft.com/office/drawing/2016/ink" xmlns:am3d="http://schemas.microsoft.com/office/drawing/2017/model3d" xmlns:o="urn:schemas-microsoft-com:office:office" xmlns:oel="http://schemas.microsoft.com/office/2019/extlst" xmlns:r="http://schemas.openxmlformats.org/officeDocument/2006/relationships" xmlns:m="http://schemas.openxmlformats.org/officeDocument/2006/math" xmlns:v="urn:schemas-microsoft-com:vml" xmlns:wp14="http://schemas.microsoft.com/office/word/2010/wordprocessingDrawing" xmlns:wp="http://schemas.openxmlformats.org/drawingml/2006/wordprocessingDrawing" xmlns:w10="urn:schemas-microsoft-com:office:word" xmlns:w="http://schemas.openxmlformats.org/wordprocessingml/2006/main" xmlns:w14="http://schemas.microsoft.com/office/word/2010/wordml" xmlns:w15="http://schemas.microsoft.com/office/word/2012/wordml" xmlns:w16cex="http://schemas.microsoft.com/office/word/2018/wordml/cex" xmlns:w16cid="http://schemas.microsoft.com/office/word/2016/wordml/cid" xmlns:w16="http://schemas.microsoft.com/office/word/2018/wordml" xmlns:w16sdtdh="http://schemas.microsoft.com/office/word/2020/wordml/sdtdatahash" xmlns:w16se="http://schemas.microsoft.com/office/word/2015/wordml/symex" xmlns:wpg="http://schemas.microsoft.com/office/word/2010/wordprocessingGroup" xmlns:wpi="http://schemas.microsoft.com/office/word/2010/wordprocessingInk" xmlns:wne="http://schemas.microsoft.com/office/word/2006/wordml" xmlns:wps="http://schemas.microsoft.com/office/word/2010/wordprocessingShape" mc:Ignorable="w14 w15 w16se w16cid w16 w16cex w16sdtdh wp14">
   <w:abstractNum w:abstractNumId="0" w15:restartNumberingAfterBreak="0">
     <w:nsid w:val="25DA685C"/>
     <w:multiLevelType w:val="hybridMultilevel"/>
@@ -2555,19 +2590,19 @@
       </w:rPr>
     </w:lvl>
   </w:abstractNum>
-  <w:num w:numId="1">
+  <w:num w:numId="1" w16cid:durableId="909848679">
     <w:abstractNumId w:val="2"/>
   </w:num>
-  <w:num w:numId="2">
+  <w:num w:numId="2" w16cid:durableId="2058357447">
     <w:abstractNumId w:val="3"/>
   </w:num>
-  <w:num w:numId="3">
+  <w:num w:numId="3" w16cid:durableId="1059136657">
     <w:abstractNumId w:val="1"/>
   </w:num>
-  <w:num w:numId="4">
+  <w:num w:numId="4" w16cid:durableId="1593973412">
     <w:abstractNumId w:val="4"/>
   </w:num>
-  <w:num w:numId="5">
+  <w:num w:numId="5" w16cid:durableId="1412583477">
     <w:abstractNumId w:val="0"/>
   </w:num>
 </w:numbering>
@@ -2968,18 +3003,18 @@
     <w:lsdException w:name="Unresolved Mention" w:semiHidden="1" w:unhideWhenUsed="1"/>
     <w:lsdException w:name="Smart Link" w:semiHidden="1" w:unhideWhenUsed="1"/>
   </w:latentStyles>
-  <w:style w:type="paragraph" w:default="1" w:styleId="Normal">
+  <w:style w:type="paragraph" w:default="1" w:styleId="Standaard">
     <w:name w:val="Normal"/>
     <w:qFormat/>
     <w:rPr>
       <w:noProof/>
     </w:rPr>
   </w:style>
-  <w:style w:type="paragraph" w:styleId="Heading1">
+  <w:style w:type="paragraph" w:styleId="Kop1">
     <w:name w:val="heading 1"/>
-    <w:basedOn w:val="Normal"/>
-    <w:next w:val="Normal"/>
-    <w:link w:val="Heading1Char"/>
+    <w:basedOn w:val="Standaard"/>
+    <w:next w:val="Standaard"/>
+    <w:link w:val="Kop1Char"/>
     <w:uiPriority w:val="9"/>
     <w:qFormat/>
     <w:rsid w:val="00D63612"/>
@@ -2996,11 +3031,11 @@
       <w:szCs w:val="32"/>
     </w:rPr>
   </w:style>
-  <w:style w:type="paragraph" w:styleId="Heading2">
+  <w:style w:type="paragraph" w:styleId="Kop2">
     <w:name w:val="heading 2"/>
-    <w:basedOn w:val="Normal"/>
-    <w:next w:val="Normal"/>
-    <w:link w:val="Heading2Char"/>
+    <w:basedOn w:val="Standaard"/>
+    <w:next w:val="Standaard"/>
+    <w:link w:val="Kop2Char"/>
     <w:uiPriority w:val="9"/>
     <w:unhideWhenUsed/>
     <w:qFormat/>
@@ -3018,11 +3053,11 @@
       <w:szCs w:val="26"/>
     </w:rPr>
   </w:style>
-  <w:style w:type="paragraph" w:styleId="Heading3">
+  <w:style w:type="paragraph" w:styleId="Kop3">
     <w:name w:val="heading 3"/>
-    <w:basedOn w:val="Normal"/>
-    <w:next w:val="Normal"/>
-    <w:link w:val="Heading3Char"/>
+    <w:basedOn w:val="Standaard"/>
+    <w:next w:val="Standaard"/>
+    <w:link w:val="Kop3Char"/>
     <w:uiPriority w:val="9"/>
     <w:unhideWhenUsed/>
     <w:qFormat/>
@@ -3040,13 +3075,13 @@
       <w:szCs w:val="24"/>
     </w:rPr>
   </w:style>
-  <w:style w:type="character" w:default="1" w:styleId="DefaultParagraphFont">
+  <w:style w:type="character" w:default="1" w:styleId="Standaardalinea-lettertype">
     <w:name w:val="Default Paragraph Font"/>
     <w:uiPriority w:val="1"/>
     <w:semiHidden/>
     <w:unhideWhenUsed/>
   </w:style>
-  <w:style w:type="table" w:default="1" w:styleId="TableNormal">
+  <w:style w:type="table" w:default="1" w:styleId="Standaardtabel">
     <w:name w:val="Normal Table"/>
     <w:uiPriority w:val="99"/>
     <w:semiHidden/>
@@ -3061,15 +3096,15 @@
       </w:tblCellMar>
     </w:tblPr>
   </w:style>
-  <w:style w:type="numbering" w:default="1" w:styleId="NoList">
+  <w:style w:type="numbering" w:default="1" w:styleId="Geenlijst">
     <w:name w:val="No List"/>
     <w:uiPriority w:val="99"/>
     <w:semiHidden/>
     <w:unhideWhenUsed/>
   </w:style>
-  <w:style w:type="paragraph" w:styleId="ListParagraph">
+  <w:style w:type="paragraph" w:styleId="Lijstalinea">
     <w:name w:val="List Paragraph"/>
-    <w:basedOn w:val="Normal"/>
+    <w:basedOn w:val="Standaard"/>
     <w:uiPriority w:val="34"/>
     <w:qFormat/>
     <w:rsid w:val="003231A4"/>
@@ -3078,10 +3113,10 @@
       <w:contextualSpacing/>
     </w:pPr>
   </w:style>
-  <w:style w:type="character" w:customStyle="1" w:styleId="Heading1Char">
-    <w:name w:val="Heading 1 Char"/>
-    <w:basedOn w:val="DefaultParagraphFont"/>
-    <w:link w:val="Heading1"/>
+  <w:style w:type="character" w:customStyle="1" w:styleId="Kop1Char">
+    <w:name w:val="Kop 1 Char"/>
+    <w:basedOn w:val="Standaardalinea-lettertype"/>
+    <w:link w:val="Kop1"/>
     <w:uiPriority w:val="9"/>
     <w:rsid w:val="00D63612"/>
     <w:rPr>
@@ -3092,10 +3127,10 @@
       <w:szCs w:val="32"/>
     </w:rPr>
   </w:style>
-  <w:style w:type="character" w:customStyle="1" w:styleId="Heading2Char">
-    <w:name w:val="Heading 2 Char"/>
-    <w:basedOn w:val="DefaultParagraphFont"/>
-    <w:link w:val="Heading2"/>
+  <w:style w:type="character" w:customStyle="1" w:styleId="Kop2Char">
+    <w:name w:val="Kop 2 Char"/>
+    <w:basedOn w:val="Standaardalinea-lettertype"/>
+    <w:link w:val="Kop2"/>
     <w:uiPriority w:val="9"/>
     <w:rsid w:val="00D63612"/>
     <w:rPr>
@@ -3108,7 +3143,7 @@
   </w:style>
   <w:style w:type="character" w:styleId="Hyperlink">
     <w:name w:val="Hyperlink"/>
-    <w:basedOn w:val="DefaultParagraphFont"/>
+    <w:basedOn w:val="Standaardalinea-lettertype"/>
     <w:uiPriority w:val="99"/>
     <w:unhideWhenUsed/>
     <w:rsid w:val="006130BA"/>
@@ -3117,9 +3152,9 @@
       <w:u w:val="single"/>
     </w:rPr>
   </w:style>
-  <w:style w:type="character" w:styleId="UnresolvedMention">
+  <w:style w:type="character" w:styleId="Onopgelostemelding">
     <w:name w:val="Unresolved Mention"/>
-    <w:basedOn w:val="DefaultParagraphFont"/>
+    <w:basedOn w:val="Standaardalinea-lettertype"/>
     <w:uiPriority w:val="99"/>
     <w:semiHidden/>
     <w:unhideWhenUsed/>
@@ -3129,9 +3164,9 @@
       <w:shd w:val="clear" w:color="auto" w:fill="E1DFDD"/>
     </w:rPr>
   </w:style>
-  <w:style w:type="paragraph" w:styleId="NoSpacing">
+  <w:style w:type="paragraph" w:styleId="Geenafstand">
     <w:name w:val="No Spacing"/>
-    <w:link w:val="NoSpacingChar"/>
+    <w:link w:val="GeenafstandChar"/>
     <w:uiPriority w:val="1"/>
     <w:qFormat/>
     <w:rsid w:val="006D36EF"/>
@@ -3142,20 +3177,20 @@
       <w:rFonts w:eastAsiaTheme="minorEastAsia"/>
     </w:rPr>
   </w:style>
-  <w:style w:type="character" w:customStyle="1" w:styleId="NoSpacingChar">
-    <w:name w:val="No Spacing Char"/>
-    <w:basedOn w:val="DefaultParagraphFont"/>
-    <w:link w:val="NoSpacing"/>
+  <w:style w:type="character" w:customStyle="1" w:styleId="GeenafstandChar">
+    <w:name w:val="Geen afstand Char"/>
+    <w:basedOn w:val="Standaardalinea-lettertype"/>
+    <w:link w:val="Geenafstand"/>
     <w:uiPriority w:val="1"/>
     <w:rsid w:val="006D36EF"/>
     <w:rPr>
       <w:rFonts w:eastAsiaTheme="minorEastAsia"/>
     </w:rPr>
   </w:style>
-  <w:style w:type="paragraph" w:styleId="TOCHeading">
+  <w:style w:type="paragraph" w:styleId="Kopvaninhoudsopgave">
     <w:name w:val="TOC Heading"/>
-    <w:basedOn w:val="Heading1"/>
-    <w:next w:val="Normal"/>
+    <w:basedOn w:val="Kop1"/>
+    <w:next w:val="Standaard"/>
     <w:uiPriority w:val="39"/>
     <w:unhideWhenUsed/>
     <w:qFormat/>
@@ -3167,10 +3202,10 @@
       <w:noProof w:val="0"/>
     </w:rPr>
   </w:style>
-  <w:style w:type="paragraph" w:styleId="TOC1">
+  <w:style w:type="paragraph" w:styleId="Inhopg1">
     <w:name w:val="toc 1"/>
-    <w:basedOn w:val="Normal"/>
-    <w:next w:val="Normal"/>
+    <w:basedOn w:val="Standaard"/>
+    <w:next w:val="Standaard"/>
     <w:autoRedefine/>
     <w:uiPriority w:val="39"/>
     <w:unhideWhenUsed/>
@@ -3179,10 +3214,10 @@
       <w:spacing w:after="100"/>
     </w:pPr>
   </w:style>
-  <w:style w:type="paragraph" w:styleId="TOC2">
+  <w:style w:type="paragraph" w:styleId="Inhopg2">
     <w:name w:val="toc 2"/>
-    <w:basedOn w:val="Normal"/>
-    <w:next w:val="Normal"/>
+    <w:basedOn w:val="Standaard"/>
+    <w:next w:val="Standaard"/>
     <w:autoRedefine/>
     <w:uiPriority w:val="39"/>
     <w:unhideWhenUsed/>
@@ -3192,10 +3227,10 @@
       <w:ind w:left="220"/>
     </w:pPr>
   </w:style>
-  <w:style w:type="paragraph" w:styleId="Header">
+  <w:style w:type="paragraph" w:styleId="Koptekst">
     <w:name w:val="header"/>
-    <w:basedOn w:val="Normal"/>
-    <w:link w:val="HeaderChar"/>
+    <w:basedOn w:val="Standaard"/>
+    <w:link w:val="KoptekstChar"/>
     <w:uiPriority w:val="99"/>
     <w:unhideWhenUsed/>
     <w:rsid w:val="001F1A98"/>
@@ -3207,20 +3242,20 @@
       <w:spacing w:after="0" w:line="240" w:lineRule="auto"/>
     </w:pPr>
   </w:style>
-  <w:style w:type="character" w:customStyle="1" w:styleId="HeaderChar">
-    <w:name w:val="Header Char"/>
-    <w:basedOn w:val="DefaultParagraphFont"/>
-    <w:link w:val="Header"/>
+  <w:style w:type="character" w:customStyle="1" w:styleId="KoptekstChar">
+    <w:name w:val="Koptekst Char"/>
+    <w:basedOn w:val="Standaardalinea-lettertype"/>
+    <w:link w:val="Koptekst"/>
     <w:uiPriority w:val="99"/>
     <w:rsid w:val="001F1A98"/>
     <w:rPr>
       <w:noProof/>
     </w:rPr>
   </w:style>
-  <w:style w:type="paragraph" w:styleId="Footer">
+  <w:style w:type="paragraph" w:styleId="Voettekst">
     <w:name w:val="footer"/>
-    <w:basedOn w:val="Normal"/>
-    <w:link w:val="FooterChar"/>
+    <w:basedOn w:val="Standaard"/>
+    <w:link w:val="VoettekstChar"/>
     <w:uiPriority w:val="99"/>
     <w:unhideWhenUsed/>
     <w:rsid w:val="001F1A98"/>
@@ -3232,20 +3267,20 @@
       <w:spacing w:after="0" w:line="240" w:lineRule="auto"/>
     </w:pPr>
   </w:style>
-  <w:style w:type="character" w:customStyle="1" w:styleId="FooterChar">
-    <w:name w:val="Footer Char"/>
-    <w:basedOn w:val="DefaultParagraphFont"/>
-    <w:link w:val="Footer"/>
+  <w:style w:type="character" w:customStyle="1" w:styleId="VoettekstChar">
+    <w:name w:val="Voettekst Char"/>
+    <w:basedOn w:val="Standaardalinea-lettertype"/>
+    <w:link w:val="Voettekst"/>
     <w:uiPriority w:val="99"/>
     <w:rsid w:val="001F1A98"/>
     <w:rPr>
       <w:noProof/>
     </w:rPr>
   </w:style>
-  <w:style w:type="character" w:customStyle="1" w:styleId="Heading3Char">
-    <w:name w:val="Heading 3 Char"/>
-    <w:basedOn w:val="DefaultParagraphFont"/>
-    <w:link w:val="Heading3"/>
+  <w:style w:type="character" w:customStyle="1" w:styleId="Kop3Char">
+    <w:name w:val="Kop 3 Char"/>
+    <w:basedOn w:val="Standaardalinea-lettertype"/>
+    <w:link w:val="Kop3"/>
     <w:uiPriority w:val="9"/>
     <w:rsid w:val="006556E2"/>
     <w:rPr>
@@ -3258,17 +3293,17 @@
   </w:style>
   <w:style w:type="character" w:customStyle="1" w:styleId="normaltextrun">
     <w:name w:val="normaltextrun"/>
-    <w:basedOn w:val="DefaultParagraphFont"/>
+    <w:basedOn w:val="Standaardalinea-lettertype"/>
     <w:rsid w:val="006556E2"/>
   </w:style>
   <w:style w:type="character" w:customStyle="1" w:styleId="eop">
     <w:name w:val="eop"/>
-    <w:basedOn w:val="DefaultParagraphFont"/>
+    <w:basedOn w:val="Standaardalinea-lettertype"/>
     <w:rsid w:val="006556E2"/>
   </w:style>
   <w:style w:type="character" w:customStyle="1" w:styleId="spellingerror">
     <w:name w:val="spellingerror"/>
-    <w:basedOn w:val="DefaultParagraphFont"/>
+    <w:basedOn w:val="Standaardalinea-lettertype"/>
     <w:rsid w:val="006556E2"/>
   </w:style>
 </w:styles>

</xml_diff>

<commit_message>
one deck page + little changes
</commit_message>
<xml_diff>
--- a/wb/MTG.docx
+++ b/wb/MTG.docx
@@ -1633,23 +1633,17 @@
       </w:pPr>
       <w:r>
         <w:rPr>
-          <w:lang w:val="nl-BE"/>
-        </w:rPr>
-        <w:t>Elk deck heeft ook een achtergrond en wordt bijgehouden als een url</w:t>
-      </w:r>
-      <w:r>
-        <w:rPr>
-          <w:lang w:val="nl-BE"/>
-        </w:rPr>
-        <w:t xml:space="preserve"> </w:t>
-      </w:r>
-      <w:r>
-        <w:rPr>
-          <w:i/>
-          <w:iCs/>
-          <w:lang w:val="nl-BE"/>
-        </w:rPr>
-        <w:t>(eerste kaart url)</w:t>
+          <w:color w:val="70AD47" w:themeColor="accent6"/>
+          <w:lang w:val="nl-BE"/>
+        </w:rPr>
+        <w:t>Elk deck heeft ook een achtergrond en wordt bijgehouden als een ur</w:t>
+      </w:r>
+      <w:r>
+        <w:rPr>
+          <w:color w:val="70AD47" w:themeColor="accent6"/>
+          <w:lang w:val="nl-BE"/>
+        </w:rPr>
+        <w:t>l</w:t>
       </w:r>
     </w:p>
     <w:p>
@@ -1735,11 +1729,13 @@
     <w:p>
       <w:pPr>
         <w:rPr>
-          <w:lang w:val="nl-BE"/>
-        </w:rPr>
-      </w:pPr>
-      <w:r>
-        <w:rPr>
+          <w:color w:val="70AD47" w:themeColor="accent6"/>
+          <w:lang w:val="nl-BE"/>
+        </w:rPr>
+      </w:pPr>
+      <w:r>
+        <w:rPr>
+          <w:color w:val="70AD47" w:themeColor="accent6"/>
           <w:lang w:val="nl-BE"/>
         </w:rPr>
         <w:t>Wanneer je een lijst van je decks wil zien krijg je de achtergrond afbeeldingen te zien met daaronder de naam.</w:t>
@@ -1761,11 +1757,13 @@
     <w:p>
       <w:pPr>
         <w:rPr>
-          <w:lang w:val="nl-BE"/>
-        </w:rPr>
-      </w:pPr>
-      <w:r>
-        <w:rPr>
+          <w:color w:val="70AD47" w:themeColor="accent6"/>
+          <w:lang w:val="nl-BE"/>
+        </w:rPr>
+      </w:pPr>
+      <w:r>
+        <w:rPr>
+          <w:color w:val="70AD47" w:themeColor="accent6"/>
           <w:lang w:val="nl-BE"/>
         </w:rPr>
         <w:t>Het moet mogelijk zijn om het aantal van een kaart te verhogen, verlagen.</w:t>
@@ -1862,6 +1860,7 @@
     <w:p>
       <w:pPr>
         <w:rPr>
+          <w:strike/>
           <w:lang w:val="nl-BE"/>
         </w:rPr>
       </w:pPr>
@@ -1869,12 +1868,14 @@
         <w:rPr>
           <w:b/>
           <w:bCs/>
+          <w:strike/>
           <w:lang w:val="nl-BE"/>
         </w:rPr>
         <w:t>BONUS</w:t>
       </w:r>
       <w:r>
         <w:rPr>
+          <w:strike/>
           <w:lang w:val="nl-BE"/>
         </w:rPr>
         <w:t>: je kan een naam van een kaart opgeven om te kijken wat de kans is dat je deze als volgende gaat trekken</w:t>

</xml_diff>